<commit_message>
Quase término da apresentação
</commit_message>
<xml_diff>
--- a/Roteiro apresentação.docx
+++ b/Roteiro apresentação.docx
@@ -163,184 +163,202 @@
           <w:highlight w:val="yellow"/>
         </w:rPr>
       </w:pPr>
+      <w:r>
+        <w:rPr>
+          <w:highlight w:val="yellow"/>
+        </w:rPr>
+        <w:t>Localização (conceitos básicos de localização com EA)</w:t>
+      </w:r>
+    </w:p>
+    <w:p>
+      <w:pPr>
+        <w:pStyle w:val="PargrafodaLista"/>
+        <w:numPr>
+          <w:ilvl w:val="0"/>
+          <w:numId w:val="1"/>
+        </w:numPr>
+        <w:rPr>
+          <w:highlight w:val="cyan"/>
+        </w:rPr>
+      </w:pPr>
+      <w:r>
+        <w:rPr>
+          <w:highlight w:val="cyan"/>
+        </w:rPr>
+        <w:t>O problema</w:t>
+      </w:r>
+    </w:p>
+    <w:p>
+      <w:pPr>
+        <w:pStyle w:val="PargrafodaLista"/>
+        <w:numPr>
+          <w:ilvl w:val="1"/>
+          <w:numId w:val="1"/>
+        </w:numPr>
+        <w:rPr>
+          <w:highlight w:val="cyan"/>
+        </w:rPr>
+      </w:pPr>
+      <w:r>
+        <w:rPr>
+          <w:highlight w:val="cyan"/>
+        </w:rPr>
+        <w:t xml:space="preserve">Apresentar o problema: geodésicas, </w:t>
+      </w:r>
+      <w:proofErr w:type="spellStart"/>
+      <w:r>
+        <w:rPr>
+          <w:highlight w:val="cyan"/>
+        </w:rPr>
+        <w:t>etc</w:t>
+      </w:r>
+      <w:proofErr w:type="spellEnd"/>
+    </w:p>
+    <w:p>
+      <w:pPr>
+        <w:pStyle w:val="PargrafodaLista"/>
+        <w:numPr>
+          <w:ilvl w:val="1"/>
+          <w:numId w:val="1"/>
+        </w:numPr>
+        <w:rPr>
+          <w:highlight w:val="cyan"/>
+        </w:rPr>
+      </w:pPr>
+      <w:r>
+        <w:rPr>
+          <w:highlight w:val="cyan"/>
+        </w:rPr>
+        <w:t>Alternativas existentes</w:t>
+      </w:r>
+    </w:p>
+    <w:p>
+      <w:pPr>
+        <w:pStyle w:val="PargrafodaLista"/>
+        <w:numPr>
+          <w:ilvl w:val="0"/>
+          <w:numId w:val="1"/>
+        </w:numPr>
+        <w:rPr>
+          <w:highlight w:val="cyan"/>
+        </w:rPr>
+      </w:pPr>
+      <w:r>
+        <w:rPr>
+          <w:highlight w:val="cyan"/>
+        </w:rPr>
+        <w:t>O método proposto</w:t>
+      </w:r>
+    </w:p>
+    <w:p>
+      <w:pPr>
+        <w:pStyle w:val="PargrafodaLista"/>
+        <w:numPr>
+          <w:ilvl w:val="1"/>
+          <w:numId w:val="1"/>
+        </w:numPr>
+        <w:rPr>
+          <w:highlight w:val="cyan"/>
+        </w:rPr>
+      </w:pPr>
+      <w:r>
+        <w:rPr>
+          <w:highlight w:val="cyan"/>
+        </w:rPr>
+        <w:t>Apresentar o método proposto</w:t>
+      </w:r>
+      <w:r>
+        <w:rPr>
+          <w:highlight w:val="cyan"/>
+        </w:rPr>
+        <w:t xml:space="preserve"> (seccionamento)</w:t>
+      </w:r>
+    </w:p>
+    <w:p>
+      <w:pPr>
+        <w:pStyle w:val="PargrafodaLista"/>
+        <w:numPr>
+          <w:ilvl w:val="1"/>
+          <w:numId w:val="1"/>
+        </w:numPr>
+        <w:rPr>
+          <w:highlight w:val="cyan"/>
+        </w:rPr>
+      </w:pPr>
+      <w:r>
+        <w:rPr>
+          <w:highlight w:val="cyan"/>
+        </w:rPr>
+        <w:t>Método de localização (como é calculada a função custo)</w:t>
+      </w:r>
+    </w:p>
+    <w:p>
+      <w:pPr>
+        <w:pStyle w:val="PargrafodaLista"/>
+        <w:numPr>
+          <w:ilvl w:val="1"/>
+          <w:numId w:val="1"/>
+        </w:numPr>
+        <w:rPr>
+          <w:highlight w:val="cyan"/>
+        </w:rPr>
+      </w:pPr>
+      <w:r>
+        <w:rPr>
+          <w:highlight w:val="cyan"/>
+        </w:rPr>
+        <w:t>Evolução diferencial</w:t>
+      </w:r>
+    </w:p>
+    <w:p>
+      <w:pPr>
+        <w:pStyle w:val="PargrafodaLista"/>
+        <w:numPr>
+          <w:ilvl w:val="0"/>
+          <w:numId w:val="1"/>
+        </w:numPr>
+      </w:pPr>
+      <w:r>
+        <w:t>Experimental</w:t>
+      </w:r>
+    </w:p>
+    <w:p>
+      <w:pPr>
+        <w:pStyle w:val="PargrafodaLista"/>
+        <w:numPr>
+          <w:ilvl w:val="1"/>
+          <w:numId w:val="1"/>
+        </w:numPr>
+        <w:rPr>
+          <w:highlight w:val="yellow"/>
+        </w:rPr>
+      </w:pPr>
+      <w:r>
+        <w:rPr>
+          <w:highlight w:val="yellow"/>
+        </w:rPr>
+        <w:t>Parte numérica</w:t>
+      </w:r>
+    </w:p>
+    <w:p>
+      <w:pPr>
+        <w:pStyle w:val="PargrafodaLista"/>
+        <w:numPr>
+          <w:ilvl w:val="1"/>
+          <w:numId w:val="1"/>
+        </w:numPr>
+        <w:rPr>
+          <w:highlight w:val="cyan"/>
+        </w:rPr>
+      </w:pPr>
+      <w:r>
+        <w:rPr>
+          <w:highlight w:val="cyan"/>
+        </w:rPr>
+        <w:t>Parte prática</w:t>
+      </w:r>
       <w:bookmarkStart w:id="0" w:name="_GoBack"/>
       <w:bookmarkEnd w:id="0"/>
-      <w:r>
-        <w:rPr>
-          <w:highlight w:val="yellow"/>
-        </w:rPr>
-        <w:t>Localização (conceitos básicos de localização com EA)</w:t>
-      </w:r>
-    </w:p>
-    <w:p>
-      <w:pPr>
-        <w:pStyle w:val="PargrafodaLista"/>
-        <w:numPr>
-          <w:ilvl w:val="0"/>
-          <w:numId w:val="1"/>
-        </w:numPr>
-        <w:rPr>
-          <w:highlight w:val="cyan"/>
-        </w:rPr>
-      </w:pPr>
-      <w:r>
-        <w:rPr>
-          <w:highlight w:val="cyan"/>
-        </w:rPr>
-        <w:t>O problema</w:t>
-      </w:r>
-    </w:p>
-    <w:p>
-      <w:pPr>
-        <w:pStyle w:val="PargrafodaLista"/>
-        <w:numPr>
-          <w:ilvl w:val="1"/>
-          <w:numId w:val="1"/>
-        </w:numPr>
-        <w:rPr>
-          <w:highlight w:val="cyan"/>
-        </w:rPr>
-      </w:pPr>
-      <w:r>
-        <w:rPr>
-          <w:highlight w:val="cyan"/>
-        </w:rPr>
-        <w:t xml:space="preserve">Apresentar o problema: geodésicas, </w:t>
-      </w:r>
-      <w:proofErr w:type="spellStart"/>
-      <w:r>
-        <w:rPr>
-          <w:highlight w:val="cyan"/>
-        </w:rPr>
-        <w:t>etc</w:t>
-      </w:r>
-      <w:proofErr w:type="spellEnd"/>
-    </w:p>
-    <w:p>
-      <w:pPr>
-        <w:pStyle w:val="PargrafodaLista"/>
-        <w:numPr>
-          <w:ilvl w:val="1"/>
-          <w:numId w:val="1"/>
-        </w:numPr>
-        <w:rPr>
-          <w:highlight w:val="cyan"/>
-        </w:rPr>
-      </w:pPr>
-      <w:r>
-        <w:rPr>
-          <w:highlight w:val="cyan"/>
-        </w:rPr>
-        <w:t>Alternativas existentes</w:t>
-      </w:r>
-    </w:p>
-    <w:p>
-      <w:pPr>
-        <w:pStyle w:val="PargrafodaLista"/>
-        <w:numPr>
-          <w:ilvl w:val="1"/>
-          <w:numId w:val="1"/>
-        </w:numPr>
-        <w:rPr>
-          <w:highlight w:val="cyan"/>
-        </w:rPr>
-      </w:pPr>
-      <w:r>
-        <w:rPr>
-          <w:highlight w:val="cyan"/>
-        </w:rPr>
-        <w:t>Apresentar o método proposto</w:t>
-      </w:r>
-      <w:r>
-        <w:rPr>
-          <w:highlight w:val="cyan"/>
-        </w:rPr>
-        <w:t xml:space="preserve"> (seccionamento)</w:t>
-      </w:r>
-    </w:p>
-    <w:p>
-      <w:pPr>
-        <w:pStyle w:val="PargrafodaLista"/>
-        <w:numPr>
-          <w:ilvl w:val="1"/>
-          <w:numId w:val="1"/>
-        </w:numPr>
-        <w:rPr>
-          <w:highlight w:val="cyan"/>
-        </w:rPr>
-      </w:pPr>
-      <w:r>
-        <w:rPr>
-          <w:highlight w:val="cyan"/>
-        </w:rPr>
-        <w:t>Método de localização (como é calculada a função custo)</w:t>
-      </w:r>
-    </w:p>
-    <w:p>
-      <w:pPr>
-        <w:pStyle w:val="PargrafodaLista"/>
-        <w:numPr>
-          <w:ilvl w:val="1"/>
-          <w:numId w:val="1"/>
-        </w:numPr>
-        <w:rPr>
-          <w:highlight w:val="cyan"/>
-        </w:rPr>
-      </w:pPr>
-      <w:r>
-        <w:rPr>
-          <w:highlight w:val="cyan"/>
-        </w:rPr>
-        <w:t>Evolução diferencial</w:t>
-      </w:r>
-    </w:p>
-    <w:p>
-      <w:pPr>
-        <w:pStyle w:val="PargrafodaLista"/>
-        <w:numPr>
-          <w:ilvl w:val="0"/>
-          <w:numId w:val="1"/>
-        </w:numPr>
-      </w:pPr>
-      <w:r>
-        <w:t>Experimental</w:t>
-      </w:r>
-    </w:p>
-    <w:p>
-      <w:pPr>
-        <w:pStyle w:val="PargrafodaLista"/>
-        <w:numPr>
-          <w:ilvl w:val="1"/>
-          <w:numId w:val="1"/>
-        </w:numPr>
-        <w:rPr>
-          <w:highlight w:val="yellow"/>
-        </w:rPr>
-      </w:pPr>
-      <w:r>
-        <w:rPr>
-          <w:highlight w:val="yellow"/>
-        </w:rPr>
-        <w:t>Parte numérica</w:t>
-      </w:r>
-    </w:p>
-    <w:p>
-      <w:pPr>
-        <w:pStyle w:val="PargrafodaLista"/>
-        <w:numPr>
-          <w:ilvl w:val="1"/>
-          <w:numId w:val="1"/>
-        </w:numPr>
-        <w:rPr>
-          <w:highlight w:val="cyan"/>
-        </w:rPr>
-      </w:pPr>
-      <w:r>
-        <w:rPr>
-          <w:highlight w:val="cyan"/>
-        </w:rPr>
-        <w:t>Parte prática</w:t>
-      </w:r>
     </w:p>
     <w:p>
       <w:pPr>

</xml_diff>